<commit_message>
Added job interview as excused absence.
</commit_message>
<xml_diff>
--- a/COMP501SyllabusLawrance.docx
+++ b/COMP501SyllabusLawrance.docx
@@ -2001,17 +2001,7 @@
           <w:szCs w:val="20"/>
         </w:rPr>
         <w:lastRenderedPageBreak/>
-        <w:t>Write a parser and interpreter for a programming lang</w:t>
-      </w:r>
-      <w:bookmarkStart w:id="16" w:name="_GoBack"/>
-      <w:bookmarkEnd w:id="16"/>
-      <w:r>
-        <w:rPr>
-          <w:rFonts w:ascii="Arial" w:hAnsi="Arial" w:cs="Arial"/>
-          <w:sz w:val="20"/>
-          <w:szCs w:val="20"/>
-        </w:rPr>
-        <w:t>uage.</w:t>
+        <w:t>Write a parser and interpreter for a programming language.</w:t>
       </w:r>
     </w:p>
     <w:p>
@@ -2437,10 +2427,10 @@
             <v:path o:extrusionok="f" gradientshapeok="t" o:connecttype="rect"/>
             <o:lock v:ext="edit" aspectratio="t"/>
           </v:shapetype>
-          <v:shape id="_x0000_i1025" type="#_x0000_t75" style="width:489pt;height:148.5pt" o:ole="">
+          <v:shape id="_x0000_i1025" type="#_x0000_t75" style="width:489.3pt;height:148.55pt" o:ole="">
             <v:imagedata r:id="rId14" o:title=""/>
           </v:shape>
-          <o:OLEObject Type="Embed" ProgID="Excel.Sheet.12" ShapeID="_x0000_i1025" DrawAspect="Content" ObjectID="_1439595630" r:id="rId15"/>
+          <o:OLEObject Type="Embed" ProgID="Excel.Sheet.12" ShapeID="_x0000_i1025" DrawAspect="Content" ObjectID="_1439805207" r:id="rId15"/>
         </w:object>
       </w:r>
     </w:p>
@@ -2703,6 +2693,16 @@
         </w:rPr>
         <w:t xml:space="preserve">conferences, funerals, illness, </w:t>
       </w:r>
+      <w:r>
+        <w:rPr>
+          <w:rFonts w:ascii="Arial" w:hAnsi="Arial" w:cs="Arial"/>
+          <w:sz w:val="20"/>
+          <w:szCs w:val="20"/>
+        </w:rPr>
+        <w:t xml:space="preserve">job interview, </w:t>
+      </w:r>
+      <w:bookmarkStart w:id="16" w:name="_GoBack"/>
+      <w:bookmarkEnd w:id="16"/>
       <w:r>
         <w:rPr>
           <w:rFonts w:ascii="Arial" w:hAnsi="Arial" w:cs="Arial"/>
@@ -5923,7 +5923,7 @@
         <w:sz w:val="16"/>
         <w:szCs w:val="16"/>
       </w:rPr>
-      <w:t>1</w:t>
+      <w:t>4</w:t>
     </w:r>
     <w:r>
       <w:rPr>
@@ -8472,7 +8472,7 @@
 </file>
 
 <file path=customXml/itemProps1.xml><?xml version="1.0" encoding="utf-8"?>
-<ds:datastoreItem xmlns:ds="http://schemas.openxmlformats.org/officeDocument/2006/customXml" ds:itemID="{F5F64F41-2D6E-4C4C-8A66-3EE494808CAC}">
+<ds:datastoreItem xmlns:ds="http://schemas.openxmlformats.org/officeDocument/2006/customXml" ds:itemID="{8E2BB6DF-C47B-4A76-9EC3-12A0A6419D7D}">
   <ds:schemaRefs>
     <ds:schemaRef ds:uri="http://schemas.openxmlformats.org/officeDocument/2006/bibliography"/>
   </ds:schemaRefs>

</xml_diff>